<commit_message>
[LADA-52] - change arrow colour in case user has different background
</commit_message>
<xml_diff>
--- a/doc/sprint1/System Design Document.docx
+++ b/doc/sprint1/System Design Document.docx
@@ -2310,7 +2310,7 @@
         <mc:AlternateContent>
           <mc:Choice Requires="wps">
             <w:drawing>
-              <wp:anchor distT="0" distB="0" distL="114300" distR="114300" simplePos="0" relativeHeight="251665408" behindDoc="0" locked="0" layoutInCell="1" allowOverlap="1" wp14:anchorId="0D7DD96D" wp14:editId="1CE36A73">
+              <wp:anchor distT="0" distB="0" distL="114300" distR="114300" simplePos="0" relativeHeight="251665408" behindDoc="0" locked="0" layoutInCell="1" allowOverlap="1" wp14:anchorId="0D7DD96D" wp14:editId="1575F2AD">
                 <wp:simplePos x="0" y="0"/>
                 <wp:positionH relativeFrom="column">
                   <wp:posOffset>2133283</wp:posOffset>
@@ -2337,7 +2337,7 @@
                         </a:prstGeom>
                         <a:ln w="57150">
                           <a:solidFill>
-                            <a:schemeClr val="bg1"/>
+                            <a:schemeClr val="accent6"/>
                           </a:solidFill>
                           <a:tailEnd type="triangle"/>
                         </a:ln>
@@ -2365,11 +2365,11 @@
           </mc:Choice>
           <mc:Fallback>
             <w:pict>
-              <v:shapetype w14:anchorId="25B375EA" id="_x0000_t32" coordsize="21600,21600" o:spt="32" o:oned="t" path="m,l21600,21600e" filled="f">
+              <v:shapetype w14:anchorId="403B29D8" id="_x0000_t32" coordsize="21600,21600" o:spt="32" o:oned="t" path="m,l21600,21600e" filled="f">
                 <v:path arrowok="t" fillok="f" o:connecttype="none"/>
                 <o:lock v:ext="edit" shapetype="t"/>
               </v:shapetype>
-              <v:shape id="Straight Arrow Connector 3" o:spid="_x0000_s1026" type="#_x0000_t32" style="position:absolute;margin-left:168pt;margin-top:8.1pt;width:103.9pt;height:.75pt;flip:y;z-index:251665408;visibility:visible;mso-wrap-style:square;mso-wrap-distance-left:9pt;mso-wrap-distance-top:0;mso-wrap-distance-right:9pt;mso-wrap-distance-bottom:0;mso-position-horizontal:absolute;mso-position-horizontal-relative:text;mso-position-vertical:absolute;mso-position-vertical-relative:text" o:gfxdata="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" strokecolor="white [3212]" strokeweight="4.5pt">
+              <v:shape id="Straight Arrow Connector 3" o:spid="_x0000_s1026" type="#_x0000_t32" style="position:absolute;margin-left:168pt;margin-top:8.1pt;width:103.9pt;height:.75pt;flip:y;z-index:251665408;visibility:visible;mso-wrap-style:square;mso-wrap-distance-left:9pt;mso-wrap-distance-top:0;mso-wrap-distance-right:9pt;mso-wrap-distance-bottom:0;mso-position-horizontal:absolute;mso-position-horizontal-relative:text;mso-position-vertical:absolute;mso-position-vertical-relative:text" o:gfxdata="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" strokecolor="#4ea72e [3209]" strokeweight="4.5pt">
                 <v:stroke endarrow="block" joinstyle="miter"/>
               </v:shape>
             </w:pict>
@@ -2403,7 +2403,7 @@
         <mc:AlternateContent>
           <mc:Choice Requires="wps">
             <w:drawing>
-              <wp:anchor distT="0" distB="0" distL="114300" distR="114300" simplePos="0" relativeHeight="251700736" behindDoc="0" locked="0" layoutInCell="1" allowOverlap="1" wp14:anchorId="19ED9AD7" wp14:editId="76237EC3">
+              <wp:anchor distT="0" distB="0" distL="114300" distR="114300" simplePos="0" relativeHeight="251700736" behindDoc="0" locked="0" layoutInCell="1" allowOverlap="1" wp14:anchorId="19ED9AD7" wp14:editId="0D989C28">
                 <wp:simplePos x="0" y="0"/>
                 <wp:positionH relativeFrom="column">
                   <wp:posOffset>4257358</wp:posOffset>
@@ -2430,7 +2430,7 @@
                         </a:prstGeom>
                         <a:ln w="57150">
                           <a:solidFill>
-                            <a:schemeClr val="bg1"/>
+                            <a:schemeClr val="accent6"/>
                           </a:solidFill>
                           <a:tailEnd type="triangle"/>
                         </a:ln>
@@ -2464,7 +2464,7 @@
           </mc:Choice>
           <mc:Fallback>
             <w:pict>
-              <v:shape w14:anchorId="51BDA8DA" id="Straight Arrow Connector 3" o:spid="_x0000_s1026" type="#_x0000_t32" style="position:absolute;margin-left:335.25pt;margin-top:3.1pt;width:3.6pt;height:42.75pt;flip:x;z-index:251700736;visibility:visible;mso-wrap-style:square;mso-width-percent:0;mso-height-percent:0;mso-wrap-distance-left:9pt;mso-wrap-distance-top:0;mso-wrap-distance-right:9pt;mso-wrap-distance-bottom:0;mso-position-horizontal:absolute;mso-position-horizontal-relative:text;mso-position-vertical:absolute;mso-position-vertical-relative:text;mso-width-percent:0;mso-height-percent:0;mso-width-relative:margin;mso-height-relative:margin" o:gfxdata="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" strokecolor="white [3212]" strokeweight="4.5pt">
+              <v:shape w14:anchorId="3FF7F683" id="Straight Arrow Connector 3" o:spid="_x0000_s1026" type="#_x0000_t32" style="position:absolute;margin-left:335.25pt;margin-top:3.1pt;width:3.6pt;height:42.75pt;flip:x;z-index:251700736;visibility:visible;mso-wrap-style:square;mso-width-percent:0;mso-height-percent:0;mso-wrap-distance-left:9pt;mso-wrap-distance-top:0;mso-wrap-distance-right:9pt;mso-wrap-distance-bottom:0;mso-position-horizontal:absolute;mso-position-horizontal-relative:text;mso-position-vertical:absolute;mso-position-vertical-relative:text;mso-width-percent:0;mso-height-percent:0;mso-width-relative:margin;mso-height-relative:margin" o:gfxdata="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" strokecolor="#4ea72e [3209]" strokeweight="4.5pt">
                 <v:stroke endarrow="block" joinstyle="miter"/>
               </v:shape>
             </w:pict>
@@ -2478,7 +2478,7 @@
         <mc:AlternateContent>
           <mc:Choice Requires="wps">
             <w:drawing>
-              <wp:anchor distT="0" distB="0" distL="114300" distR="114300" simplePos="0" relativeHeight="251698688" behindDoc="0" locked="0" layoutInCell="1" allowOverlap="1" wp14:anchorId="18AD1D97" wp14:editId="6A0F3A8B">
+              <wp:anchor distT="0" distB="0" distL="114300" distR="114300" simplePos="0" relativeHeight="251698688" behindDoc="0" locked="0" layoutInCell="1" allowOverlap="1" wp14:anchorId="18AD1D97" wp14:editId="736BE762">
                 <wp:simplePos x="0" y="0"/>
                 <wp:positionH relativeFrom="column">
                   <wp:posOffset>1318578</wp:posOffset>
@@ -2505,7 +2505,7 @@
                         </a:prstGeom>
                         <a:ln w="57150">
                           <a:solidFill>
-                            <a:schemeClr val="bg1"/>
+                            <a:schemeClr val="accent6"/>
                           </a:solidFill>
                           <a:tailEnd type="triangle"/>
                         </a:ln>
@@ -2539,7 +2539,7 @@
           </mc:Choice>
           <mc:Fallback>
             <w:pict>
-              <v:shape w14:anchorId="02D73E67" id="Straight Arrow Connector 3" o:spid="_x0000_s1026" type="#_x0000_t32" style="position:absolute;margin-left:103.85pt;margin-top:3.1pt;width:3.6pt;height:42.75pt;flip:x;z-index:251698688;visibility:visible;mso-wrap-style:square;mso-width-percent:0;mso-height-percent:0;mso-wrap-distance-left:9pt;mso-wrap-distance-top:0;mso-wrap-distance-right:9pt;mso-wrap-distance-bottom:0;mso-position-horizontal:absolute;mso-position-horizontal-relative:text;mso-position-vertical:absolute;mso-position-vertical-relative:text;mso-width-percent:0;mso-height-percent:0;mso-width-relative:margin;mso-height-relative:margin" o:gfxdata="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" strokecolor="white [3212]" strokeweight="4.5pt">
+              <v:shape w14:anchorId="7B5B35E3" id="Straight Arrow Connector 3" o:spid="_x0000_s1026" type="#_x0000_t32" style="position:absolute;margin-left:103.85pt;margin-top:3.1pt;width:3.6pt;height:42.75pt;flip:x;z-index:251698688;visibility:visible;mso-wrap-style:square;mso-width-percent:0;mso-height-percent:0;mso-wrap-distance-left:9pt;mso-wrap-distance-top:0;mso-wrap-distance-right:9pt;mso-wrap-distance-bottom:0;mso-position-horizontal:absolute;mso-position-horizontal-relative:text;mso-position-vertical:absolute;mso-position-vertical-relative:text;mso-width-percent:0;mso-height-percent:0;mso-width-relative:margin;mso-height-relative:margin" o:gfxdata="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" strokecolor="#4ea72e [3209]" strokeweight="4.5pt">
                 <v:stroke endarrow="block" joinstyle="miter"/>
               </v:shape>
             </w:pict>
@@ -2895,7 +2895,7 @@
         <mc:AlternateContent>
           <mc:Choice Requires="wps">
             <w:drawing>
-              <wp:anchor distT="0" distB="0" distL="114300" distR="114300" simplePos="0" relativeHeight="251670528" behindDoc="0" locked="0" layoutInCell="1" allowOverlap="1" wp14:anchorId="3721034F" wp14:editId="2081ADE1">
+              <wp:anchor distT="0" distB="0" distL="114300" distR="114300" simplePos="0" relativeHeight="251670528" behindDoc="0" locked="0" layoutInCell="1" allowOverlap="1" wp14:anchorId="3721034F" wp14:editId="28AC1287">
                 <wp:simplePos x="0" y="0"/>
                 <wp:positionH relativeFrom="column">
                   <wp:posOffset>2138362</wp:posOffset>
@@ -2922,7 +2922,7 @@
                         </a:prstGeom>
                         <a:ln w="57150">
                           <a:solidFill>
-                            <a:schemeClr val="bg1"/>
+                            <a:schemeClr val="accent6"/>
                           </a:solidFill>
                           <a:headEnd type="triangle"/>
                           <a:tailEnd type="triangle"/>
@@ -2951,7 +2951,7 @@
           </mc:Choice>
           <mc:Fallback>
             <w:pict>
-              <v:shape w14:anchorId="060893D4" id="Straight Arrow Connector 4" o:spid="_x0000_s1026" type="#_x0000_t32" style="position:absolute;margin-left:168.35pt;margin-top:8.2pt;width:103.1pt;height:3pt;flip:y;z-index:251670528;visibility:visible;mso-wrap-style:square;mso-wrap-distance-left:9pt;mso-wrap-distance-top:0;mso-wrap-distance-right:9pt;mso-wrap-distance-bottom:0;mso-position-horizontal:absolute;mso-position-horizontal-relative:text;mso-position-vertical:absolute;mso-position-vertical-relative:text" o:gfxdata="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" strokecolor="white [3212]" strokeweight="4.5pt">
+              <v:shape w14:anchorId="52A53962" id="Straight Arrow Connector 4" o:spid="_x0000_s1026" type="#_x0000_t32" style="position:absolute;margin-left:168.35pt;margin-top:8.2pt;width:103.1pt;height:3pt;flip:y;z-index:251670528;visibility:visible;mso-wrap-style:square;mso-wrap-distance-left:9pt;mso-wrap-distance-top:0;mso-wrap-distance-right:9pt;mso-wrap-distance-bottom:0;mso-position-horizontal:absolute;mso-position-horizontal-relative:text;mso-position-vertical:absolute;mso-position-vertical-relative:text" o:gfxdata="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" strokecolor="#4ea72e [3209]" strokeweight="4.5pt">
                 <v:stroke startarrow="block" endarrow="block" joinstyle="miter"/>
               </v:shape>
             </w:pict>
@@ -6946,6 +6946,7 @@
   <w:style w:type="character" w:default="1" w:styleId="DefaultParagraphFont">
     <w:name w:val="Default Paragraph Font"/>
     <w:uiPriority w:val="1"/>
+    <w:semiHidden/>
     <w:unhideWhenUsed/>
   </w:style>
   <w:style w:type="table" w:default="1" w:styleId="TableNormal">
@@ -7577,23 +7578,6 @@
 </file>
 
 <file path=customXml/item1.xml><?xml version="1.0" encoding="utf-8"?>
-<p:properties xmlns:p="http://schemas.microsoft.com/office/2006/metadata/properties" xmlns:xsi="http://www.w3.org/2001/XMLSchema-instance" xmlns:pc="http://schemas.microsoft.com/office/infopath/2007/PartnerControls">
-  <documentManagement>
-    <_activity xmlns="070d137e-2618-4c7c-b9f9-8e14ad4437ab" xsi:nil="true"/>
-  </documentManagement>
-</p:properties>
-</file>
-
-<file path=customXml/item2.xml><?xml version="1.0" encoding="utf-8"?>
-<?mso-contentType ?>
-<FormTemplates xmlns="http://schemas.microsoft.com/sharepoint/v3/contenttype/forms">
-  <Display>DocumentLibraryForm</Display>
-  <Edit>DocumentLibraryForm</Edit>
-  <New>DocumentLibraryForm</New>
-</FormTemplates>
-</file>
-
-<file path=customXml/item3.xml><?xml version="1.0" encoding="utf-8"?>
 <ct:contentTypeSchema xmlns:ct="http://schemas.microsoft.com/office/2006/metadata/contentType" xmlns:ma="http://schemas.microsoft.com/office/2006/metadata/properties/metaAttributes" ct:_="" ma:_="" ma:contentTypeName="Document" ma:contentTypeID="0x010100D4979EECC779284D9CAFD3278DD1C2CE" ma:contentTypeVersion="9" ma:contentTypeDescription="Create a new document." ma:contentTypeScope="" ma:versionID="3ab630c51d7aa1e3d6ab40a865984049">
   <xsd:schema xmlns:xsd="http://www.w3.org/2001/XMLSchema" xmlns:xs="http://www.w3.org/2001/XMLSchema" xmlns:p="http://schemas.microsoft.com/office/2006/metadata/properties" xmlns:ns3="070d137e-2618-4c7c-b9f9-8e14ad4437ab" xmlns:ns4="93347c4f-6dbc-40ad-bf34-b1e480096827" targetNamespace="http://schemas.microsoft.com/office/2006/metadata/properties" ma:root="true" ma:fieldsID="96a195551f7a22ca1f8cd49efa88fa5c" ns3:_="" ns4:_="">
     <xsd:import namespace="070d137e-2618-4c7c-b9f9-8e14ad4437ab"/>
@@ -7788,32 +7772,24 @@
 </ct:contentTypeSchema>
 </file>
 
-<file path=customXml/itemProps1.xml><?xml version="1.0" encoding="utf-8"?>
-<ds:datastoreItem xmlns:ds="http://schemas.openxmlformats.org/officeDocument/2006/customXml" ds:itemID="{B1509F93-BECE-41E6-8908-19F8A9831FC7}">
-  <ds:schemaRefs>
-    <ds:schemaRef ds:uri="http://purl.org/dc/elements/1.1/"/>
-    <ds:schemaRef ds:uri="http://www.w3.org/XML/1998/namespace"/>
-    <ds:schemaRef ds:uri="http://schemas.microsoft.com/office/2006/documentManagement/types"/>
-    <ds:schemaRef ds:uri="http://schemas.openxmlformats.org/package/2006/metadata/core-properties"/>
-    <ds:schemaRef ds:uri="070d137e-2618-4c7c-b9f9-8e14ad4437ab"/>
-    <ds:schemaRef ds:uri="http://schemas.microsoft.com/office/infopath/2007/PartnerControls"/>
-    <ds:schemaRef ds:uri="http://purl.org/dc/dcmitype/"/>
-    <ds:schemaRef ds:uri="http://schemas.microsoft.com/office/2006/metadata/properties"/>
-    <ds:schemaRef ds:uri="http://purl.org/dc/terms/"/>
-    <ds:schemaRef ds:uri="93347c4f-6dbc-40ad-bf34-b1e480096827"/>
-  </ds:schemaRefs>
-</ds:datastoreItem>
+<file path=customXml/item2.xml><?xml version="1.0" encoding="utf-8"?>
+<?mso-contentType ?>
+<FormTemplates xmlns="http://schemas.microsoft.com/sharepoint/v3/contenttype/forms">
+  <Display>DocumentLibraryForm</Display>
+  <Edit>DocumentLibraryForm</Edit>
+  <New>DocumentLibraryForm</New>
+</FormTemplates>
 </file>
 
-<file path=customXml/itemProps2.xml><?xml version="1.0" encoding="utf-8"?>
-<ds:datastoreItem xmlns:ds="http://schemas.openxmlformats.org/officeDocument/2006/customXml" ds:itemID="{B3505B0D-B8F9-4DEA-ACCC-C29DBF49B4A2}">
-  <ds:schemaRefs>
-    <ds:schemaRef ds:uri="http://schemas.microsoft.com/sharepoint/v3/contenttype/forms"/>
-  </ds:schemaRefs>
-</ds:datastoreItem>
+<file path=customXml/item3.xml><?xml version="1.0" encoding="utf-8"?>
+<p:properties xmlns:p="http://schemas.microsoft.com/office/2006/metadata/properties" xmlns:xsi="http://www.w3.org/2001/XMLSchema-instance" xmlns:pc="http://schemas.microsoft.com/office/infopath/2007/PartnerControls">
+  <documentManagement>
+    <_activity xmlns="070d137e-2618-4c7c-b9f9-8e14ad4437ab" xsi:nil="true"/>
+  </documentManagement>
+</p:properties>
 </file>
 
-<file path=customXml/itemProps3.xml><?xml version="1.0" encoding="utf-8"?>
+<file path=customXml/itemProps1.xml><?xml version="1.0" encoding="utf-8"?>
 <ds:datastoreItem xmlns:ds="http://schemas.openxmlformats.org/officeDocument/2006/customXml" ds:itemID="{CE14A710-4FE3-4B40-89CE-00CB437F442B}">
   <ds:schemaRefs>
     <ds:schemaRef ds:uri="http://schemas.microsoft.com/office/2006/metadata/contentType"/>
@@ -7832,6 +7808,31 @@
 </ds:datastoreItem>
 </file>
 
+<file path=customXml/itemProps2.xml><?xml version="1.0" encoding="utf-8"?>
+<ds:datastoreItem xmlns:ds="http://schemas.openxmlformats.org/officeDocument/2006/customXml" ds:itemID="{B3505B0D-B8F9-4DEA-ACCC-C29DBF49B4A2}">
+  <ds:schemaRefs>
+    <ds:schemaRef ds:uri="http://schemas.microsoft.com/sharepoint/v3/contenttype/forms"/>
+  </ds:schemaRefs>
+</ds:datastoreItem>
+</file>
+
+<file path=customXml/itemProps3.xml><?xml version="1.0" encoding="utf-8"?>
+<ds:datastoreItem xmlns:ds="http://schemas.openxmlformats.org/officeDocument/2006/customXml" ds:itemID="{B1509F93-BECE-41E6-8908-19F8A9831FC7}">
+  <ds:schemaRefs>
+    <ds:schemaRef ds:uri="http://purl.org/dc/elements/1.1/"/>
+    <ds:schemaRef ds:uri="http://www.w3.org/XML/1998/namespace"/>
+    <ds:schemaRef ds:uri="http://schemas.microsoft.com/office/2006/documentManagement/types"/>
+    <ds:schemaRef ds:uri="http://schemas.openxmlformats.org/package/2006/metadata/core-properties"/>
+    <ds:schemaRef ds:uri="070d137e-2618-4c7c-b9f9-8e14ad4437ab"/>
+    <ds:schemaRef ds:uri="http://schemas.microsoft.com/office/infopath/2007/PartnerControls"/>
+    <ds:schemaRef ds:uri="http://purl.org/dc/dcmitype/"/>
+    <ds:schemaRef ds:uri="http://schemas.microsoft.com/office/2006/metadata/properties"/>
+    <ds:schemaRef ds:uri="http://purl.org/dc/terms/"/>
+    <ds:schemaRef ds:uri="93347c4f-6dbc-40ad-bf34-b1e480096827"/>
+  </ds:schemaRefs>
+</ds:datastoreItem>
+</file>
+
 <file path=docMetadata/LabelInfo.xml><?xml version="1.0" encoding="utf-8"?>
 <clbl:labelList xmlns:clbl="http://schemas.microsoft.com/office/2020/mipLabelMetadata">
   <clbl:label id="{78aac226-2f03-4b4d-9037-b46d56c55210}" enabled="0" method="" siteId="{78aac226-2f03-4b4d-9037-b46d56c55210}" removed="1"/>

</xml_diff>